<commit_message>
DB connectoin and project setup
</commit_message>
<xml_diff>
--- a/SaaS with Node.docx
+++ b/SaaS with Node.docx
@@ -73,13 +73,23 @@
           <w:szCs w:val="28"/>
         </w:rPr>
       </w:pPr>
-      <w:r>
-        <w:rPr>
-          <w:rFonts w:ascii="Times New Roman" w:hAnsi="Times New Roman" w:cs="Times New Roman"/>
-          <w:sz w:val="28"/>
-          <w:szCs w:val="28"/>
-        </w:rPr>
-        <w:t xml:space="preserve">Blanxer: </w:t>
+      <w:proofErr w:type="spellStart"/>
+      <w:r>
+        <w:rPr>
+          <w:rFonts w:ascii="Times New Roman" w:hAnsi="Times New Roman" w:cs="Times New Roman"/>
+          <w:sz w:val="28"/>
+          <w:szCs w:val="28"/>
+        </w:rPr>
+        <w:t>Blanxer</w:t>
+      </w:r>
+      <w:proofErr w:type="spellEnd"/>
+      <w:r>
+        <w:rPr>
+          <w:rFonts w:ascii="Times New Roman" w:hAnsi="Times New Roman" w:cs="Times New Roman"/>
+          <w:sz w:val="28"/>
+          <w:szCs w:val="28"/>
+        </w:rPr>
+        <w:t xml:space="preserve">: </w:t>
       </w:r>
       <w:hyperlink r:id="rId4" w:history="1">
         <w:r>
@@ -270,14 +280,161 @@
         </w:rPr>
         <w:t xml:space="preserve">Start project: </w:t>
       </w:r>
-      <w:r>
-        <w:rPr>
-          <w:rFonts w:ascii="Times New Roman" w:hAnsi="Times New Roman" w:cs="Times New Roman"/>
-          <w:sz w:val="28"/>
-          <w:szCs w:val="28"/>
-        </w:rPr>
-        <w:t>npm init -y</w:t>
-      </w:r>
+      <w:proofErr w:type="spellStart"/>
+      <w:r>
+        <w:rPr>
+          <w:rFonts w:ascii="Times New Roman" w:hAnsi="Times New Roman" w:cs="Times New Roman"/>
+          <w:sz w:val="28"/>
+          <w:szCs w:val="28"/>
+        </w:rPr>
+        <w:t>npm</w:t>
+      </w:r>
+      <w:proofErr w:type="spellEnd"/>
+      <w:r>
+        <w:rPr>
+          <w:rFonts w:ascii="Times New Roman" w:hAnsi="Times New Roman" w:cs="Times New Roman"/>
+          <w:sz w:val="28"/>
+          <w:szCs w:val="28"/>
+        </w:rPr>
+        <w:t xml:space="preserve"> </w:t>
+      </w:r>
+      <w:proofErr w:type="spellStart"/>
+      <w:r>
+        <w:rPr>
+          <w:rFonts w:ascii="Times New Roman" w:hAnsi="Times New Roman" w:cs="Times New Roman"/>
+          <w:sz w:val="28"/>
+          <w:szCs w:val="28"/>
+        </w:rPr>
+        <w:t>init</w:t>
+      </w:r>
+      <w:proofErr w:type="spellEnd"/>
+      <w:r>
+        <w:rPr>
+          <w:rFonts w:ascii="Times New Roman" w:hAnsi="Times New Roman" w:cs="Times New Roman"/>
+          <w:sz w:val="28"/>
+          <w:szCs w:val="28"/>
+        </w:rPr>
+        <w:t xml:space="preserve"> -y</w:t>
+      </w:r>
+    </w:p>
+    <w:p>
+      <w:pPr>
+        <w:pBdr>
+          <w:bottom w:val="double" w:sz="6" w:space="1" w:color="auto"/>
+        </w:pBdr>
+        <w:spacing w:line="276" w:lineRule="auto"/>
+        <w:rPr>
+          <w:rFonts w:ascii="Times New Roman" w:hAnsi="Times New Roman" w:cs="Times New Roman"/>
+          <w:sz w:val="28"/>
+          <w:szCs w:val="28"/>
+        </w:rPr>
+      </w:pPr>
+      <w:r>
+        <w:rPr>
+          <w:rFonts w:ascii="Times New Roman" w:hAnsi="Times New Roman" w:cs="Times New Roman"/>
+          <w:sz w:val="28"/>
+          <w:szCs w:val="28"/>
+        </w:rPr>
+        <w:t xml:space="preserve">Install packages: </w:t>
+      </w:r>
+      <w:proofErr w:type="spellStart"/>
+      <w:r>
+        <w:rPr>
+          <w:rFonts w:ascii="Times New Roman" w:hAnsi="Times New Roman" w:cs="Times New Roman"/>
+          <w:sz w:val="28"/>
+          <w:szCs w:val="28"/>
+        </w:rPr>
+        <w:t>npm</w:t>
+      </w:r>
+      <w:proofErr w:type="spellEnd"/>
+      <w:r>
+        <w:rPr>
+          <w:rFonts w:ascii="Times New Roman" w:hAnsi="Times New Roman" w:cs="Times New Roman"/>
+          <w:sz w:val="28"/>
+          <w:szCs w:val="28"/>
+        </w:rPr>
+        <w:t xml:space="preserve"> install express</w:t>
+      </w:r>
+      <w:r>
+        <w:rPr>
+          <w:rFonts w:ascii="Times New Roman" w:hAnsi="Times New Roman" w:cs="Times New Roman"/>
+          <w:sz w:val="28"/>
+          <w:szCs w:val="28"/>
+        </w:rPr>
+        <w:t xml:space="preserve"> </w:t>
+      </w:r>
+      <w:r>
+        <w:rPr>
+          <w:rFonts w:ascii="Times New Roman" w:hAnsi="Times New Roman" w:cs="Times New Roman"/>
+          <w:sz w:val="28"/>
+          <w:szCs w:val="28"/>
+        </w:rPr>
+        <w:t xml:space="preserve">mysql2 </w:t>
+      </w:r>
+      <w:proofErr w:type="spellStart"/>
+      <w:r>
+        <w:rPr>
+          <w:rFonts w:ascii="Times New Roman" w:hAnsi="Times New Roman" w:cs="Times New Roman"/>
+          <w:sz w:val="28"/>
+          <w:szCs w:val="28"/>
+        </w:rPr>
+        <w:t>sequelize</w:t>
+      </w:r>
+      <w:proofErr w:type="spellEnd"/>
+      <w:r>
+        <w:rPr>
+          <w:rFonts w:ascii="Times New Roman" w:hAnsi="Times New Roman" w:cs="Times New Roman"/>
+          <w:sz w:val="28"/>
+          <w:szCs w:val="28"/>
+        </w:rPr>
+        <w:t xml:space="preserve"> </w:t>
+      </w:r>
+      <w:proofErr w:type="spellStart"/>
+      <w:r>
+        <w:rPr>
+          <w:rFonts w:ascii="Times New Roman" w:hAnsi="Times New Roman" w:cs="Times New Roman"/>
+          <w:sz w:val="28"/>
+          <w:szCs w:val="28"/>
+        </w:rPr>
+        <w:t>dotenv</w:t>
+      </w:r>
+      <w:proofErr w:type="spellEnd"/>
+      <w:r>
+        <w:rPr>
+          <w:rFonts w:ascii="Times New Roman" w:hAnsi="Times New Roman" w:cs="Times New Roman"/>
+          <w:sz w:val="28"/>
+          <w:szCs w:val="28"/>
+        </w:rPr>
+        <w:t xml:space="preserve"> </w:t>
+      </w:r>
+      <w:proofErr w:type="spellStart"/>
+      <w:r>
+        <w:rPr>
+          <w:rFonts w:ascii="Times New Roman" w:hAnsi="Times New Roman" w:cs="Times New Roman"/>
+          <w:sz w:val="28"/>
+          <w:szCs w:val="28"/>
+        </w:rPr>
+        <w:t>ejs</w:t>
+      </w:r>
+      <w:proofErr w:type="spellEnd"/>
+      <w:r>
+        <w:rPr>
+          <w:rFonts w:ascii="Times New Roman" w:hAnsi="Times New Roman" w:cs="Times New Roman"/>
+          <w:sz w:val="28"/>
+          <w:szCs w:val="28"/>
+        </w:rPr>
+        <w:t xml:space="preserve"> </w:t>
+      </w:r>
+      <w:proofErr w:type="spellStart"/>
+      <w:r>
+        <w:rPr>
+          <w:rFonts w:ascii="Times New Roman" w:hAnsi="Times New Roman" w:cs="Times New Roman"/>
+          <w:sz w:val="28"/>
+          <w:szCs w:val="28"/>
+        </w:rPr>
+        <w:t>nodemon</w:t>
+      </w:r>
+      <w:proofErr w:type="spellEnd"/>
     </w:p>
     <w:p>
       <w:pPr>
@@ -294,47 +451,47 @@
           <w:sz w:val="28"/>
           <w:szCs w:val="28"/>
         </w:rPr>
-        <w:t xml:space="preserve">Install packages: </w:t>
-      </w:r>
-      <w:r>
-        <w:rPr>
-          <w:rFonts w:ascii="Times New Roman" w:hAnsi="Times New Roman" w:cs="Times New Roman"/>
-          <w:sz w:val="28"/>
-          <w:szCs w:val="28"/>
-        </w:rPr>
-        <w:t>npm install express</w:t>
-      </w:r>
-      <w:r>
-        <w:rPr>
-          <w:rFonts w:ascii="Times New Roman" w:hAnsi="Times New Roman" w:cs="Times New Roman"/>
-          <w:sz w:val="28"/>
-          <w:szCs w:val="28"/>
-        </w:rPr>
-        <w:t xml:space="preserve"> </w:t>
-      </w:r>
-      <w:r>
-        <w:rPr>
-          <w:rFonts w:ascii="Times New Roman" w:hAnsi="Times New Roman" w:cs="Times New Roman"/>
-          <w:sz w:val="28"/>
-          <w:szCs w:val="28"/>
-        </w:rPr>
-        <w:t>mysql2 sequelize dotenv ejs</w:t>
-      </w:r>
-      <w:r>
-        <w:rPr>
-          <w:rFonts w:ascii="Times New Roman" w:hAnsi="Times New Roman" w:cs="Times New Roman"/>
-          <w:sz w:val="28"/>
-          <w:szCs w:val="28"/>
-        </w:rPr>
-        <w:t xml:space="preserve"> </w:t>
-      </w:r>
-      <w:r>
-        <w:rPr>
-          <w:rFonts w:ascii="Times New Roman" w:hAnsi="Times New Roman" w:cs="Times New Roman"/>
-          <w:sz w:val="28"/>
-          <w:szCs w:val="28"/>
-        </w:rPr>
-        <w:t>nodemon</w:t>
+        <w:t xml:space="preserve">For Google Login: </w:t>
+      </w:r>
+      <w:hyperlink r:id="rId6" w:history="1">
+        <w:r>
+          <w:rPr>
+            <w:rStyle w:val="Hyperlink"/>
+            <w:rFonts w:ascii="Times New Roman" w:hAnsi="Times New Roman" w:cs="Times New Roman"/>
+            <w:sz w:val="28"/>
+            <w:szCs w:val="28"/>
+          </w:rPr>
+          <w:t>https://www.passportjs.org/packages/passport-google-oauth2/</w:t>
+        </w:r>
+      </w:hyperlink>
+    </w:p>
+    <w:p>
+      <w:pPr>
+        <w:pBdr>
+          <w:bottom w:val="double" w:sz="6" w:space="1" w:color="auto"/>
+        </w:pBdr>
+        <w:spacing w:line="276" w:lineRule="auto"/>
+        <w:rPr>
+          <w:rFonts w:ascii="Times New Roman" w:hAnsi="Times New Roman" w:cs="Times New Roman"/>
+          <w:b/>
+          <w:bCs/>
+          <w:i/>
+          <w:iCs/>
+          <w:sz w:val="28"/>
+          <w:szCs w:val="28"/>
+        </w:rPr>
+      </w:pPr>
+      <w:r>
+        <w:rPr>
+          <w:rFonts w:ascii="Times New Roman" w:hAnsi="Times New Roman" w:cs="Times New Roman"/>
+          <w:b/>
+          <w:bCs/>
+          <w:i/>
+          <w:iCs/>
+          <w:sz w:val="28"/>
+          <w:szCs w:val="28"/>
+        </w:rPr>
+        <w:t>authentication for Node.js</w:t>
       </w:r>
     </w:p>
     <w:p>
@@ -778,10 +935,32 @@
       <w:szCs w:val="29"/>
     </w:rPr>
   </w:style>
+  <w:style w:type="paragraph" w:styleId="Heading2">
+    <w:name w:val="heading 2"/>
+    <w:basedOn w:val="Normal"/>
+    <w:next w:val="Normal"/>
+    <w:link w:val="Heading2Char"/>
+    <w:uiPriority w:val="9"/>
+    <w:semiHidden/>
+    <w:unhideWhenUsed/>
+    <w:qFormat/>
+    <w:rsid w:val="00B9646D"/>
+    <w:pPr>
+      <w:keepNext/>
+      <w:keepLines/>
+      <w:spacing w:before="40" w:after="0"/>
+      <w:outlineLvl w:val="1"/>
+    </w:pPr>
+    <w:rPr>
+      <w:rFonts w:asciiTheme="majorHAnsi" w:eastAsiaTheme="majorEastAsia" w:hAnsiTheme="majorHAnsi" w:cstheme="majorBidi"/>
+      <w:color w:val="2F5496" w:themeColor="accent1" w:themeShade="BF"/>
+      <w:sz w:val="26"/>
+      <w:szCs w:val="23"/>
+    </w:rPr>
+  </w:style>
   <w:style w:type="character" w:default="1" w:styleId="DefaultParagraphFont">
     <w:name w:val="Default Paragraph Font"/>
     <w:uiPriority w:val="1"/>
-    <w:semiHidden/>
     <w:unhideWhenUsed/>
   </w:style>
   <w:style w:type="table" w:default="1" w:styleId="TableNormal">
@@ -839,6 +1018,20 @@
       <w:color w:val="2F5496" w:themeColor="accent1" w:themeShade="BF"/>
       <w:sz w:val="32"/>
       <w:szCs w:val="29"/>
+    </w:rPr>
+  </w:style>
+  <w:style w:type="character" w:customStyle="1" w:styleId="Heading2Char">
+    <w:name w:val="Heading 2 Char"/>
+    <w:basedOn w:val="DefaultParagraphFont"/>
+    <w:link w:val="Heading2"/>
+    <w:uiPriority w:val="9"/>
+    <w:semiHidden/>
+    <w:rsid w:val="00B9646D"/>
+    <w:rPr>
+      <w:rFonts w:asciiTheme="majorHAnsi" w:eastAsiaTheme="majorEastAsia" w:hAnsiTheme="majorHAnsi" w:cstheme="majorBidi"/>
+      <w:color w:val="2F5496" w:themeColor="accent1" w:themeShade="BF"/>
+      <w:sz w:val="26"/>
+      <w:szCs w:val="23"/>
     </w:rPr>
   </w:style>
 </w:styles>

</xml_diff>

<commit_message>
Google authentication implementation using passport js
</commit_message>
<xml_diff>
--- a/SaaS with Node.docx
+++ b/SaaS with Node.docx
@@ -73,25 +73,15 @@
           <w:szCs w:val="28"/>
         </w:rPr>
       </w:pPr>
-      <w:proofErr w:type="spellStart"/>
-      <w:r>
-        <w:rPr>
-          <w:rFonts w:ascii="Times New Roman" w:hAnsi="Times New Roman" w:cs="Times New Roman"/>
-          <w:sz w:val="28"/>
-          <w:szCs w:val="28"/>
-        </w:rPr>
-        <w:t>Blanxer</w:t>
-      </w:r>
-      <w:proofErr w:type="spellEnd"/>
-      <w:r>
-        <w:rPr>
-          <w:rFonts w:ascii="Times New Roman" w:hAnsi="Times New Roman" w:cs="Times New Roman"/>
-          <w:sz w:val="28"/>
-          <w:szCs w:val="28"/>
-        </w:rPr>
-        <w:t xml:space="preserve">: </w:t>
-      </w:r>
-      <w:hyperlink r:id="rId4" w:history="1">
+      <w:r>
+        <w:rPr>
+          <w:rFonts w:ascii="Times New Roman" w:hAnsi="Times New Roman" w:cs="Times New Roman"/>
+          <w:sz w:val="28"/>
+          <w:szCs w:val="28"/>
+        </w:rPr>
+        <w:t xml:space="preserve">Blanxer: </w:t>
+      </w:r>
+      <w:hyperlink r:id="rId5" w:history="1">
         <w:r>
           <w:rPr>
             <w:rStyle w:val="Hyperlink"/>
@@ -123,7 +113,7 @@
         </w:rPr>
         <w:t xml:space="preserve">Tigg: </w:t>
       </w:r>
-      <w:hyperlink r:id="rId5" w:history="1">
+      <w:hyperlink r:id="rId6" w:history="1">
         <w:r>
           <w:rPr>
             <w:rStyle w:val="Hyperlink"/>
@@ -278,43 +268,31 @@
           <w:sz w:val="28"/>
           <w:szCs w:val="28"/>
         </w:rPr>
-        <w:t xml:space="preserve">Start project: </w:t>
-      </w:r>
-      <w:proofErr w:type="spellStart"/>
-      <w:r>
-        <w:rPr>
-          <w:rFonts w:ascii="Times New Roman" w:hAnsi="Times New Roman" w:cs="Times New Roman"/>
-          <w:sz w:val="28"/>
-          <w:szCs w:val="28"/>
-        </w:rPr>
-        <w:t>npm</w:t>
-      </w:r>
-      <w:proofErr w:type="spellEnd"/>
-      <w:r>
-        <w:rPr>
-          <w:rFonts w:ascii="Times New Roman" w:hAnsi="Times New Roman" w:cs="Times New Roman"/>
-          <w:sz w:val="28"/>
-          <w:szCs w:val="28"/>
-        </w:rPr>
-        <w:t xml:space="preserve"> </w:t>
-      </w:r>
-      <w:proofErr w:type="spellStart"/>
-      <w:r>
-        <w:rPr>
-          <w:rFonts w:ascii="Times New Roman" w:hAnsi="Times New Roman" w:cs="Times New Roman"/>
-          <w:sz w:val="28"/>
-          <w:szCs w:val="28"/>
-        </w:rPr>
-        <w:t>init</w:t>
-      </w:r>
-      <w:proofErr w:type="spellEnd"/>
-      <w:r>
-        <w:rPr>
-          <w:rFonts w:ascii="Times New Roman" w:hAnsi="Times New Roman" w:cs="Times New Roman"/>
-          <w:sz w:val="28"/>
-          <w:szCs w:val="28"/>
-        </w:rPr>
-        <w:t xml:space="preserve"> -y</w:t>
+        <w:t>Start project</w:t>
+      </w:r>
+      <w:r>
+        <w:rPr>
+          <w:rFonts w:ascii="Times New Roman" w:hAnsi="Times New Roman" w:cs="Times New Roman"/>
+          <w:sz w:val="28"/>
+          <w:szCs w:val="28"/>
+        </w:rPr>
+        <w:t xml:space="preserve"> (Setup)</w:t>
+      </w:r>
+      <w:r>
+        <w:rPr>
+          <w:rFonts w:ascii="Times New Roman" w:hAnsi="Times New Roman" w:cs="Times New Roman"/>
+          <w:sz w:val="28"/>
+          <w:szCs w:val="28"/>
+        </w:rPr>
+        <w:t xml:space="preserve">: </w:t>
+      </w:r>
+      <w:r>
+        <w:rPr>
+          <w:rFonts w:ascii="Times New Roman" w:hAnsi="Times New Roman" w:cs="Times New Roman"/>
+          <w:sz w:val="28"/>
+          <w:szCs w:val="28"/>
+        </w:rPr>
+        <w:t>npm init -y</w:t>
       </w:r>
     </w:p>
     <w:p>
@@ -337,23 +315,13 @@
         </w:rPr>
         <w:t xml:space="preserve">Install packages: </w:t>
       </w:r>
-      <w:proofErr w:type="spellStart"/>
-      <w:r>
-        <w:rPr>
-          <w:rFonts w:ascii="Times New Roman" w:hAnsi="Times New Roman" w:cs="Times New Roman"/>
-          <w:sz w:val="28"/>
-          <w:szCs w:val="28"/>
-        </w:rPr>
-        <w:t>npm</w:t>
-      </w:r>
-      <w:proofErr w:type="spellEnd"/>
-      <w:r>
-        <w:rPr>
-          <w:rFonts w:ascii="Times New Roman" w:hAnsi="Times New Roman" w:cs="Times New Roman"/>
-          <w:sz w:val="28"/>
-          <w:szCs w:val="28"/>
-        </w:rPr>
-        <w:t xml:space="preserve"> install express</w:t>
+      <w:r>
+        <w:rPr>
+          <w:rFonts w:ascii="Times New Roman" w:hAnsi="Times New Roman" w:cs="Times New Roman"/>
+          <w:sz w:val="28"/>
+          <w:szCs w:val="28"/>
+        </w:rPr>
+        <w:t>npm install express</w:t>
       </w:r>
       <w:r>
         <w:rPr>
@@ -369,18 +337,8 @@
           <w:sz w:val="28"/>
           <w:szCs w:val="28"/>
         </w:rPr>
-        <w:t xml:space="preserve">mysql2 </w:t>
-      </w:r>
-      <w:proofErr w:type="spellStart"/>
-      <w:r>
-        <w:rPr>
-          <w:rFonts w:ascii="Times New Roman" w:hAnsi="Times New Roman" w:cs="Times New Roman"/>
-          <w:sz w:val="28"/>
-          <w:szCs w:val="28"/>
-        </w:rPr>
-        <w:t>sequelize</w:t>
-      </w:r>
-      <w:proofErr w:type="spellEnd"/>
+        <w:t>mysql2 sequelize dotenv ejs</w:t>
+      </w:r>
       <w:r>
         <w:rPr>
           <w:rFonts w:ascii="Times New Roman" w:hAnsi="Times New Roman" w:cs="Times New Roman"/>
@@ -389,43 +347,6 @@
         </w:rPr>
         <w:t xml:space="preserve"> </w:t>
       </w:r>
-      <w:proofErr w:type="spellStart"/>
-      <w:r>
-        <w:rPr>
-          <w:rFonts w:ascii="Times New Roman" w:hAnsi="Times New Roman" w:cs="Times New Roman"/>
-          <w:sz w:val="28"/>
-          <w:szCs w:val="28"/>
-        </w:rPr>
-        <w:t>dotenv</w:t>
-      </w:r>
-      <w:proofErr w:type="spellEnd"/>
-      <w:r>
-        <w:rPr>
-          <w:rFonts w:ascii="Times New Roman" w:hAnsi="Times New Roman" w:cs="Times New Roman"/>
-          <w:sz w:val="28"/>
-          <w:szCs w:val="28"/>
-        </w:rPr>
-        <w:t xml:space="preserve"> </w:t>
-      </w:r>
-      <w:proofErr w:type="spellStart"/>
-      <w:r>
-        <w:rPr>
-          <w:rFonts w:ascii="Times New Roman" w:hAnsi="Times New Roman" w:cs="Times New Roman"/>
-          <w:sz w:val="28"/>
-          <w:szCs w:val="28"/>
-        </w:rPr>
-        <w:t>ejs</w:t>
-      </w:r>
-      <w:proofErr w:type="spellEnd"/>
-      <w:r>
-        <w:rPr>
-          <w:rFonts w:ascii="Times New Roman" w:hAnsi="Times New Roman" w:cs="Times New Roman"/>
-          <w:sz w:val="28"/>
-          <w:szCs w:val="28"/>
-        </w:rPr>
-        <w:t xml:space="preserve"> </w:t>
-      </w:r>
-      <w:proofErr w:type="spellStart"/>
       <w:r>
         <w:rPr>
           <w:rFonts w:ascii="Times New Roman" w:hAnsi="Times New Roman" w:cs="Times New Roman"/>
@@ -434,7 +355,27 @@
         </w:rPr>
         <w:t>nodemon</w:t>
       </w:r>
-      <w:proofErr w:type="spellEnd"/>
+    </w:p>
+    <w:p>
+      <w:pPr>
+        <w:pBdr>
+          <w:bottom w:val="double" w:sz="6" w:space="1" w:color="auto"/>
+        </w:pBdr>
+        <w:spacing w:line="276" w:lineRule="auto"/>
+        <w:rPr>
+          <w:rFonts w:ascii="Times New Roman" w:hAnsi="Times New Roman" w:cs="Times New Roman"/>
+          <w:sz w:val="28"/>
+          <w:szCs w:val="28"/>
+        </w:rPr>
+      </w:pPr>
+      <w:r>
+        <w:rPr>
+          <w:rFonts w:ascii="Times New Roman" w:hAnsi="Times New Roman" w:cs="Times New Roman"/>
+          <w:sz w:val="28"/>
+          <w:szCs w:val="28"/>
+        </w:rPr>
+        <w:t>To start projet: npm start</w:t>
+      </w:r>
     </w:p>
     <w:p>
       <w:pPr>
@@ -453,7 +394,7 @@
         </w:rPr>
         <w:t xml:space="preserve">For Google Login: </w:t>
       </w:r>
-      <w:hyperlink r:id="rId6" w:history="1">
+      <w:hyperlink r:id="rId7" w:history="1">
         <w:r>
           <w:rPr>
             <w:rStyle w:val="Hyperlink"/>
@@ -503,6 +444,1179 @@
           <w:szCs w:val="28"/>
         </w:rPr>
       </w:pPr>
+      <w:r>
+        <w:rPr>
+          <w:rFonts w:ascii="Times New Roman" w:hAnsi="Times New Roman" w:cs="Times New Roman"/>
+          <w:sz w:val="28"/>
+          <w:szCs w:val="28"/>
+        </w:rPr>
+        <w:t xml:space="preserve">Visit Google Developer Console: </w:t>
+      </w:r>
+      <w:hyperlink r:id="rId8" w:history="1">
+        <w:r>
+          <w:rPr>
+            <w:rStyle w:val="Hyperlink"/>
+            <w:rFonts w:ascii="Times New Roman" w:hAnsi="Times New Roman" w:cs="Times New Roman"/>
+            <w:sz w:val="28"/>
+            <w:szCs w:val="28"/>
+          </w:rPr>
+          <w:t>https://console.cloud.google.com/</w:t>
+        </w:r>
+      </w:hyperlink>
+    </w:p>
+    <w:p>
+      <w:pPr>
+        <w:spacing w:line="276" w:lineRule="auto"/>
+        <w:rPr>
+          <w:rFonts w:ascii="Times New Roman" w:hAnsi="Times New Roman" w:cs="Times New Roman"/>
+          <w:sz w:val="28"/>
+          <w:szCs w:val="28"/>
+        </w:rPr>
+      </w:pPr>
+      <w:r>
+        <w:rPr>
+          <w:rFonts w:ascii="Times New Roman" w:hAnsi="Times New Roman" w:cs="Times New Roman"/>
+          <w:sz w:val="28"/>
+          <w:szCs w:val="28"/>
+        </w:rPr>
+        <w:t>Then, create project</w:t>
+      </w:r>
+    </w:p>
+    <w:p>
+      <w:pPr>
+        <w:spacing w:line="276" w:lineRule="auto"/>
+        <w:rPr>
+          <w:rFonts w:ascii="Times New Roman" w:hAnsi="Times New Roman" w:cs="Times New Roman"/>
+          <w:sz w:val="28"/>
+          <w:szCs w:val="28"/>
+        </w:rPr>
+      </w:pPr>
+      <w:r>
+        <w:rPr>
+          <w:rFonts w:ascii="Times New Roman" w:hAnsi="Times New Roman" w:cs="Times New Roman"/>
+          <w:sz w:val="28"/>
+          <w:szCs w:val="28"/>
+        </w:rPr>
+        <w:t>Then, create credentials</w:t>
+      </w:r>
+    </w:p>
+    <w:p>
+      <w:pPr>
+        <w:pBdr>
+          <w:bottom w:val="double" w:sz="6" w:space="1" w:color="auto"/>
+        </w:pBdr>
+        <w:spacing w:line="276" w:lineRule="auto"/>
+        <w:rPr>
+          <w:rFonts w:ascii="Times New Roman" w:hAnsi="Times New Roman" w:cs="Times New Roman"/>
+          <w:sz w:val="28"/>
+          <w:szCs w:val="28"/>
+        </w:rPr>
+      </w:pPr>
+      <w:r>
+        <w:rPr>
+          <w:rFonts w:ascii="Times New Roman" w:hAnsi="Times New Roman" w:cs="Times New Roman"/>
+          <w:sz w:val="28"/>
+          <w:szCs w:val="28"/>
+        </w:rPr>
+        <w:t>Then, keep Client ID and Client Secret</w:t>
+      </w:r>
+    </w:p>
+    <w:p>
+      <w:pPr>
+        <w:spacing w:line="276" w:lineRule="auto"/>
+        <w:rPr>
+          <w:rFonts w:ascii="Times New Roman" w:hAnsi="Times New Roman" w:cs="Times New Roman"/>
+          <w:sz w:val="28"/>
+          <w:szCs w:val="28"/>
+        </w:rPr>
+      </w:pPr>
+      <w:r>
+        <w:rPr>
+          <w:rFonts w:ascii="Times New Roman" w:hAnsi="Times New Roman" w:cs="Times New Roman"/>
+          <w:sz w:val="28"/>
+          <w:szCs w:val="28"/>
+        </w:rPr>
+        <w:t>Serialization and deserialization</w:t>
+      </w:r>
+    </w:p>
+    <w:p>
+      <w:pPr>
+        <w:spacing w:line="276" w:lineRule="auto"/>
+        <w:rPr>
+          <w:rFonts w:ascii="Times New Roman" w:hAnsi="Times New Roman" w:cs="Times New Roman"/>
+          <w:b/>
+          <w:bCs/>
+          <w:sz w:val="28"/>
+          <w:szCs w:val="28"/>
+        </w:rPr>
+      </w:pPr>
+      <w:r>
+        <w:rPr>
+          <w:rFonts w:ascii="Times New Roman" w:hAnsi="Times New Roman" w:cs="Times New Roman"/>
+          <w:b/>
+          <w:bCs/>
+          <w:sz w:val="28"/>
+          <w:szCs w:val="28"/>
+        </w:rPr>
+        <w:t>Serialization and Deserialization: A Comprehensive Guide</w:t>
+      </w:r>
+    </w:p>
+    <w:p>
+      <w:pPr>
+        <w:spacing w:line="276" w:lineRule="auto"/>
+        <w:rPr>
+          <w:rFonts w:ascii="Times New Roman" w:hAnsi="Times New Roman" w:cs="Times New Roman"/>
+          <w:sz w:val="28"/>
+          <w:szCs w:val="28"/>
+        </w:rPr>
+      </w:pPr>
+      <w:r>
+        <w:rPr>
+          <w:rFonts w:ascii="Times New Roman" w:hAnsi="Times New Roman" w:cs="Times New Roman"/>
+          <w:b/>
+          <w:bCs/>
+          <w:sz w:val="28"/>
+          <w:szCs w:val="28"/>
+        </w:rPr>
+        <w:t>Serialization</w:t>
+      </w:r>
+      <w:r>
+        <w:rPr>
+          <w:rFonts w:ascii="Times New Roman" w:hAnsi="Times New Roman" w:cs="Times New Roman"/>
+          <w:sz w:val="28"/>
+          <w:szCs w:val="28"/>
+        </w:rPr>
+        <w:t xml:space="preserve"> and </w:t>
+      </w:r>
+      <w:r>
+        <w:rPr>
+          <w:rFonts w:ascii="Times New Roman" w:hAnsi="Times New Roman" w:cs="Times New Roman"/>
+          <w:b/>
+          <w:bCs/>
+          <w:sz w:val="28"/>
+          <w:szCs w:val="28"/>
+        </w:rPr>
+        <w:t>deserialization</w:t>
+      </w:r>
+      <w:r>
+        <w:rPr>
+          <w:rFonts w:ascii="Times New Roman" w:hAnsi="Times New Roman" w:cs="Times New Roman"/>
+          <w:sz w:val="28"/>
+          <w:szCs w:val="28"/>
+        </w:rPr>
+        <w:t xml:space="preserve"> are essential processes in computer programming, especially when dealing with data storage and transmission. They </w:t>
+      </w:r>
+      <w:r>
+        <w:rPr>
+          <w:rFonts w:ascii="Times New Roman" w:hAnsi="Times New Roman" w:cs="Times New Roman"/>
+          <w:sz w:val="28"/>
+          <w:szCs w:val="28"/>
+        </w:rPr>
+        <w:lastRenderedPageBreak/>
+        <w:t>involve converting data structures into a format that can be easily stored or transmitted, and then reconverting them back to their original form.</w:t>
+      </w:r>
+    </w:p>
+    <w:p>
+      <w:pPr>
+        <w:spacing w:line="276" w:lineRule="auto"/>
+        <w:rPr>
+          <w:rFonts w:ascii="Times New Roman" w:hAnsi="Times New Roman" w:cs="Times New Roman"/>
+          <w:b/>
+          <w:bCs/>
+          <w:sz w:val="28"/>
+          <w:szCs w:val="28"/>
+        </w:rPr>
+      </w:pPr>
+      <w:r>
+        <w:rPr>
+          <w:rFonts w:ascii="Times New Roman" w:hAnsi="Times New Roman" w:cs="Times New Roman"/>
+          <w:b/>
+          <w:bCs/>
+          <w:sz w:val="28"/>
+          <w:szCs w:val="28"/>
+        </w:rPr>
+        <w:t>What is Serialization?</w:t>
+      </w:r>
+    </w:p>
+    <w:p>
+      <w:pPr>
+        <w:spacing w:line="276" w:lineRule="auto"/>
+        <w:rPr>
+          <w:rFonts w:ascii="Times New Roman" w:hAnsi="Times New Roman" w:cs="Times New Roman"/>
+          <w:sz w:val="28"/>
+          <w:szCs w:val="28"/>
+        </w:rPr>
+      </w:pPr>
+      <w:r>
+        <w:rPr>
+          <w:rFonts w:ascii="Times New Roman" w:hAnsi="Times New Roman" w:cs="Times New Roman"/>
+          <w:sz w:val="28"/>
+          <w:szCs w:val="28"/>
+        </w:rPr>
+        <w:t xml:space="preserve">Serialization is the process of converting an object into a sequence of bytes that can be stored or transmitted. This sequence is typically called a </w:t>
+      </w:r>
+      <w:r>
+        <w:rPr>
+          <w:rFonts w:ascii="Times New Roman" w:hAnsi="Times New Roman" w:cs="Times New Roman"/>
+          <w:b/>
+          <w:bCs/>
+          <w:sz w:val="28"/>
+          <w:szCs w:val="28"/>
+        </w:rPr>
+        <w:t>serialized representation</w:t>
+      </w:r>
+      <w:r>
+        <w:rPr>
+          <w:rFonts w:ascii="Times New Roman" w:hAnsi="Times New Roman" w:cs="Times New Roman"/>
+          <w:sz w:val="28"/>
+          <w:szCs w:val="28"/>
+        </w:rPr>
+        <w:t>. Once serialized, the object can be stored on disk, sent over a network, or embedded within another data structure.</w:t>
+      </w:r>
+    </w:p>
+    <w:p>
+      <w:pPr>
+        <w:spacing w:line="276" w:lineRule="auto"/>
+        <w:rPr>
+          <w:rFonts w:ascii="Times New Roman" w:hAnsi="Times New Roman" w:cs="Times New Roman"/>
+          <w:b/>
+          <w:bCs/>
+          <w:sz w:val="28"/>
+          <w:szCs w:val="28"/>
+        </w:rPr>
+      </w:pPr>
+      <w:r>
+        <w:rPr>
+          <w:rFonts w:ascii="Times New Roman" w:hAnsi="Times New Roman" w:cs="Times New Roman"/>
+          <w:b/>
+          <w:bCs/>
+          <w:sz w:val="28"/>
+          <w:szCs w:val="28"/>
+        </w:rPr>
+        <w:t>Why is Serialization Used?</w:t>
+      </w:r>
+    </w:p>
+    <w:p>
+      <w:pPr>
+        <w:numPr>
+          <w:ilvl w:val="0"/>
+          <w:numId w:val="1"/>
+        </w:numPr>
+        <w:spacing w:line="276" w:lineRule="auto"/>
+        <w:rPr>
+          <w:rFonts w:ascii="Times New Roman" w:hAnsi="Times New Roman" w:cs="Times New Roman"/>
+          <w:sz w:val="28"/>
+          <w:szCs w:val="28"/>
+        </w:rPr>
+      </w:pPr>
+      <w:r>
+        <w:rPr>
+          <w:rFonts w:ascii="Times New Roman" w:hAnsi="Times New Roman" w:cs="Times New Roman"/>
+          <w:b/>
+          <w:bCs/>
+          <w:sz w:val="28"/>
+          <w:szCs w:val="28"/>
+        </w:rPr>
+        <w:t>Data Storage:</w:t>
+      </w:r>
+      <w:r>
+        <w:rPr>
+          <w:rFonts w:ascii="Times New Roman" w:hAnsi="Times New Roman" w:cs="Times New Roman"/>
+          <w:sz w:val="28"/>
+          <w:szCs w:val="28"/>
+        </w:rPr>
+        <w:t xml:space="preserve"> Serialization allows objects to be stored in databases, files, or other persistent storage mechanisms.</w:t>
+      </w:r>
+    </w:p>
+    <w:p>
+      <w:pPr>
+        <w:numPr>
+          <w:ilvl w:val="0"/>
+          <w:numId w:val="1"/>
+        </w:numPr>
+        <w:spacing w:line="276" w:lineRule="auto"/>
+        <w:rPr>
+          <w:rFonts w:ascii="Times New Roman" w:hAnsi="Times New Roman" w:cs="Times New Roman"/>
+          <w:sz w:val="28"/>
+          <w:szCs w:val="28"/>
+        </w:rPr>
+      </w:pPr>
+      <w:r>
+        <w:rPr>
+          <w:rFonts w:ascii="Times New Roman" w:hAnsi="Times New Roman" w:cs="Times New Roman"/>
+          <w:b/>
+          <w:bCs/>
+          <w:sz w:val="28"/>
+          <w:szCs w:val="28"/>
+        </w:rPr>
+        <w:t>Data Transmission:</w:t>
+      </w:r>
+      <w:r>
+        <w:rPr>
+          <w:rFonts w:ascii="Times New Roman" w:hAnsi="Times New Roman" w:cs="Times New Roman"/>
+          <w:sz w:val="28"/>
+          <w:szCs w:val="28"/>
+        </w:rPr>
+        <w:t xml:space="preserve"> Serialized data can be transmitted over networks, such as the internet, to be processed by other systems.</w:t>
+      </w:r>
+    </w:p>
+    <w:p>
+      <w:pPr>
+        <w:numPr>
+          <w:ilvl w:val="0"/>
+          <w:numId w:val="1"/>
+        </w:numPr>
+        <w:spacing w:line="276" w:lineRule="auto"/>
+        <w:rPr>
+          <w:rFonts w:ascii="Times New Roman" w:hAnsi="Times New Roman" w:cs="Times New Roman"/>
+          <w:sz w:val="28"/>
+          <w:szCs w:val="28"/>
+        </w:rPr>
+      </w:pPr>
+      <w:r>
+        <w:rPr>
+          <w:rFonts w:ascii="Times New Roman" w:hAnsi="Times New Roman" w:cs="Times New Roman"/>
+          <w:b/>
+          <w:bCs/>
+          <w:sz w:val="28"/>
+          <w:szCs w:val="28"/>
+        </w:rPr>
+        <w:t>Object Persistence:</w:t>
+      </w:r>
+      <w:r>
+        <w:rPr>
+          <w:rFonts w:ascii="Times New Roman" w:hAnsi="Times New Roman" w:cs="Times New Roman"/>
+          <w:sz w:val="28"/>
+          <w:szCs w:val="28"/>
+        </w:rPr>
+        <w:t xml:space="preserve"> It enables objects to be preserved across program executions, allowing for stateful applications.</w:t>
+      </w:r>
+    </w:p>
+    <w:p>
+      <w:pPr>
+        <w:numPr>
+          <w:ilvl w:val="0"/>
+          <w:numId w:val="1"/>
+        </w:numPr>
+        <w:spacing w:line="276" w:lineRule="auto"/>
+        <w:rPr>
+          <w:rFonts w:ascii="Times New Roman" w:hAnsi="Times New Roman" w:cs="Times New Roman"/>
+          <w:sz w:val="28"/>
+          <w:szCs w:val="28"/>
+        </w:rPr>
+      </w:pPr>
+      <w:r>
+        <w:rPr>
+          <w:rFonts w:ascii="Times New Roman" w:hAnsi="Times New Roman" w:cs="Times New Roman"/>
+          <w:b/>
+          <w:bCs/>
+          <w:sz w:val="28"/>
+          <w:szCs w:val="28"/>
+        </w:rPr>
+        <w:t>Interoperability:</w:t>
+      </w:r>
+      <w:r>
+        <w:rPr>
+          <w:rFonts w:ascii="Times New Roman" w:hAnsi="Times New Roman" w:cs="Times New Roman"/>
+          <w:sz w:val="28"/>
+          <w:szCs w:val="28"/>
+        </w:rPr>
+        <w:t xml:space="preserve"> Serialized data can be shared between different programming languages and platforms.</w:t>
+      </w:r>
+    </w:p>
+    <w:p>
+      <w:pPr>
+        <w:spacing w:line="276" w:lineRule="auto"/>
+        <w:rPr>
+          <w:rFonts w:ascii="Times New Roman" w:hAnsi="Times New Roman" w:cs="Times New Roman"/>
+          <w:b/>
+          <w:bCs/>
+          <w:sz w:val="28"/>
+          <w:szCs w:val="28"/>
+        </w:rPr>
+      </w:pPr>
+      <w:r>
+        <w:rPr>
+          <w:rFonts w:ascii="Times New Roman" w:hAnsi="Times New Roman" w:cs="Times New Roman"/>
+          <w:b/>
+          <w:bCs/>
+          <w:sz w:val="28"/>
+          <w:szCs w:val="28"/>
+        </w:rPr>
+        <w:t>Common Serialization Formats</w:t>
+      </w:r>
+    </w:p>
+    <w:p>
+      <w:pPr>
+        <w:numPr>
+          <w:ilvl w:val="0"/>
+          <w:numId w:val="2"/>
+        </w:numPr>
+        <w:spacing w:line="276" w:lineRule="auto"/>
+        <w:rPr>
+          <w:rFonts w:ascii="Times New Roman" w:hAnsi="Times New Roman" w:cs="Times New Roman"/>
+          <w:sz w:val="28"/>
+          <w:szCs w:val="28"/>
+        </w:rPr>
+      </w:pPr>
+      <w:r>
+        <w:rPr>
+          <w:rFonts w:ascii="Times New Roman" w:hAnsi="Times New Roman" w:cs="Times New Roman"/>
+          <w:b/>
+          <w:bCs/>
+          <w:sz w:val="28"/>
+          <w:szCs w:val="28"/>
+        </w:rPr>
+        <w:t>JSON (JavaScript Object Notation):</w:t>
+      </w:r>
+      <w:r>
+        <w:rPr>
+          <w:rFonts w:ascii="Times New Roman" w:hAnsi="Times New Roman" w:cs="Times New Roman"/>
+          <w:sz w:val="28"/>
+          <w:szCs w:val="28"/>
+        </w:rPr>
+        <w:t xml:space="preserve"> A lightweight, human-readable format widely used for data exchange.</w:t>
+      </w:r>
+    </w:p>
+    <w:p>
+      <w:pPr>
+        <w:numPr>
+          <w:ilvl w:val="0"/>
+          <w:numId w:val="2"/>
+        </w:numPr>
+        <w:spacing w:line="276" w:lineRule="auto"/>
+        <w:rPr>
+          <w:rFonts w:ascii="Times New Roman" w:hAnsi="Times New Roman" w:cs="Times New Roman"/>
+          <w:sz w:val="28"/>
+          <w:szCs w:val="28"/>
+        </w:rPr>
+      </w:pPr>
+      <w:r>
+        <w:rPr>
+          <w:rFonts w:ascii="Times New Roman" w:hAnsi="Times New Roman" w:cs="Times New Roman"/>
+          <w:b/>
+          <w:bCs/>
+          <w:sz w:val="28"/>
+          <w:szCs w:val="28"/>
+        </w:rPr>
+        <w:t>XML (Extensible Markup Language):</w:t>
+      </w:r>
+      <w:r>
+        <w:rPr>
+          <w:rFonts w:ascii="Times New Roman" w:hAnsi="Times New Roman" w:cs="Times New Roman"/>
+          <w:sz w:val="28"/>
+          <w:szCs w:val="28"/>
+        </w:rPr>
+        <w:t xml:space="preserve"> A more verbose format that provides a rich set of features for representing complex data structures.</w:t>
+      </w:r>
+    </w:p>
+    <w:p>
+      <w:pPr>
+        <w:numPr>
+          <w:ilvl w:val="0"/>
+          <w:numId w:val="2"/>
+        </w:numPr>
+        <w:spacing w:line="276" w:lineRule="auto"/>
+        <w:rPr>
+          <w:rFonts w:ascii="Times New Roman" w:hAnsi="Times New Roman" w:cs="Times New Roman"/>
+          <w:sz w:val="28"/>
+          <w:szCs w:val="28"/>
+        </w:rPr>
+      </w:pPr>
+      <w:r>
+        <w:rPr>
+          <w:rFonts w:ascii="Times New Roman" w:hAnsi="Times New Roman" w:cs="Times New Roman"/>
+          <w:b/>
+          <w:bCs/>
+          <w:sz w:val="28"/>
+          <w:szCs w:val="28"/>
+        </w:rPr>
+        <w:t>Protobuf (Protocol Buffers):</w:t>
+      </w:r>
+      <w:r>
+        <w:rPr>
+          <w:rFonts w:ascii="Times New Roman" w:hAnsi="Times New Roman" w:cs="Times New Roman"/>
+          <w:sz w:val="28"/>
+          <w:szCs w:val="28"/>
+        </w:rPr>
+        <w:t xml:space="preserve"> A platform-neutral, extensible mechanism for serializing structured data.</w:t>
+      </w:r>
+    </w:p>
+    <w:p>
+      <w:pPr>
+        <w:numPr>
+          <w:ilvl w:val="0"/>
+          <w:numId w:val="2"/>
+        </w:numPr>
+        <w:spacing w:line="276" w:lineRule="auto"/>
+        <w:rPr>
+          <w:rFonts w:ascii="Times New Roman" w:hAnsi="Times New Roman" w:cs="Times New Roman"/>
+          <w:sz w:val="28"/>
+          <w:szCs w:val="28"/>
+        </w:rPr>
+      </w:pPr>
+      <w:r>
+        <w:rPr>
+          <w:rFonts w:ascii="Times New Roman" w:hAnsi="Times New Roman" w:cs="Times New Roman"/>
+          <w:b/>
+          <w:bCs/>
+          <w:sz w:val="28"/>
+          <w:szCs w:val="28"/>
+        </w:rPr>
+        <w:t>Avro:</w:t>
+      </w:r>
+      <w:r>
+        <w:rPr>
+          <w:rFonts w:ascii="Times New Roman" w:hAnsi="Times New Roman" w:cs="Times New Roman"/>
+          <w:sz w:val="28"/>
+          <w:szCs w:val="28"/>
+        </w:rPr>
+        <w:t xml:space="preserve"> A data serialization system designed to be compact, efficient, and self-describing.</w:t>
+      </w:r>
+    </w:p>
+    <w:p>
+      <w:pPr>
+        <w:numPr>
+          <w:ilvl w:val="0"/>
+          <w:numId w:val="2"/>
+        </w:numPr>
+        <w:spacing w:line="276" w:lineRule="auto"/>
+        <w:rPr>
+          <w:rFonts w:ascii="Times New Roman" w:hAnsi="Times New Roman" w:cs="Times New Roman"/>
+          <w:sz w:val="28"/>
+          <w:szCs w:val="28"/>
+        </w:rPr>
+      </w:pPr>
+      <w:r>
+        <w:rPr>
+          <w:rFonts w:ascii="Times New Roman" w:hAnsi="Times New Roman" w:cs="Times New Roman"/>
+          <w:b/>
+          <w:bCs/>
+          <w:sz w:val="28"/>
+          <w:szCs w:val="28"/>
+        </w:rPr>
+        <w:t>Thrift:</w:t>
+      </w:r>
+      <w:r>
+        <w:rPr>
+          <w:rFonts w:ascii="Times New Roman" w:hAnsi="Times New Roman" w:cs="Times New Roman"/>
+          <w:sz w:val="28"/>
+          <w:szCs w:val="28"/>
+        </w:rPr>
+        <w:t xml:space="preserve"> A scalable cross-language service development framework that includes a serialization protocol.</w:t>
+      </w:r>
+    </w:p>
+    <w:p>
+      <w:pPr>
+        <w:spacing w:line="276" w:lineRule="auto"/>
+        <w:rPr>
+          <w:rFonts w:ascii="Times New Roman" w:hAnsi="Times New Roman" w:cs="Times New Roman"/>
+          <w:b/>
+          <w:bCs/>
+          <w:sz w:val="28"/>
+          <w:szCs w:val="28"/>
+        </w:rPr>
+      </w:pPr>
+    </w:p>
+    <w:p>
+      <w:pPr>
+        <w:spacing w:line="276" w:lineRule="auto"/>
+        <w:rPr>
+          <w:rFonts w:ascii="Times New Roman" w:hAnsi="Times New Roman" w:cs="Times New Roman"/>
+          <w:b/>
+          <w:bCs/>
+          <w:sz w:val="28"/>
+          <w:szCs w:val="28"/>
+        </w:rPr>
+      </w:pPr>
+      <w:r>
+        <w:rPr>
+          <w:rFonts w:ascii="Times New Roman" w:hAnsi="Times New Roman" w:cs="Times New Roman"/>
+          <w:b/>
+          <w:bCs/>
+          <w:sz w:val="28"/>
+          <w:szCs w:val="28"/>
+        </w:rPr>
+        <w:lastRenderedPageBreak/>
+        <w:t>Deserialization</w:t>
+      </w:r>
+    </w:p>
+    <w:p>
+      <w:pPr>
+        <w:spacing w:line="276" w:lineRule="auto"/>
+        <w:rPr>
+          <w:rFonts w:ascii="Times New Roman" w:hAnsi="Times New Roman" w:cs="Times New Roman"/>
+          <w:sz w:val="28"/>
+          <w:szCs w:val="28"/>
+        </w:rPr>
+      </w:pPr>
+      <w:r>
+        <w:rPr>
+          <w:rFonts w:ascii="Times New Roman" w:hAnsi="Times New Roman" w:cs="Times New Roman"/>
+          <w:sz w:val="28"/>
+          <w:szCs w:val="28"/>
+        </w:rPr>
+        <w:t>Deserialization is the reverse process of serialization. It involves taking a serialized representation and converting it back into its original object form. This allows the object to be used again within the program.</w:t>
+      </w:r>
+    </w:p>
+    <w:p>
+      <w:pPr>
+        <w:spacing w:line="276" w:lineRule="auto"/>
+        <w:rPr>
+          <w:rFonts w:ascii="Times New Roman" w:hAnsi="Times New Roman" w:cs="Times New Roman"/>
+          <w:b/>
+          <w:bCs/>
+          <w:sz w:val="28"/>
+          <w:szCs w:val="28"/>
+        </w:rPr>
+      </w:pPr>
+      <w:r>
+        <w:rPr>
+          <w:rFonts w:ascii="Times New Roman" w:hAnsi="Times New Roman" w:cs="Times New Roman"/>
+          <w:b/>
+          <w:bCs/>
+          <w:sz w:val="28"/>
+          <w:szCs w:val="28"/>
+        </w:rPr>
+        <w:t>Considerations for Serialization and Deserialization</w:t>
+      </w:r>
+    </w:p>
+    <w:p>
+      <w:pPr>
+        <w:numPr>
+          <w:ilvl w:val="0"/>
+          <w:numId w:val="3"/>
+        </w:numPr>
+        <w:spacing w:line="276" w:lineRule="auto"/>
+        <w:rPr>
+          <w:rFonts w:ascii="Times New Roman" w:hAnsi="Times New Roman" w:cs="Times New Roman"/>
+          <w:sz w:val="28"/>
+          <w:szCs w:val="28"/>
+        </w:rPr>
+      </w:pPr>
+      <w:r>
+        <w:rPr>
+          <w:rFonts w:ascii="Times New Roman" w:hAnsi="Times New Roman" w:cs="Times New Roman"/>
+          <w:b/>
+          <w:bCs/>
+          <w:sz w:val="28"/>
+          <w:szCs w:val="28"/>
+        </w:rPr>
+        <w:t>Performance:</w:t>
+      </w:r>
+      <w:r>
+        <w:rPr>
+          <w:rFonts w:ascii="Times New Roman" w:hAnsi="Times New Roman" w:cs="Times New Roman"/>
+          <w:sz w:val="28"/>
+          <w:szCs w:val="28"/>
+        </w:rPr>
+        <w:t xml:space="preserve"> The choice of serialization format can significantly impact performance, especially for large data sets.</w:t>
+      </w:r>
+    </w:p>
+    <w:p>
+      <w:pPr>
+        <w:numPr>
+          <w:ilvl w:val="0"/>
+          <w:numId w:val="3"/>
+        </w:numPr>
+        <w:spacing w:line="276" w:lineRule="auto"/>
+        <w:rPr>
+          <w:rFonts w:ascii="Times New Roman" w:hAnsi="Times New Roman" w:cs="Times New Roman"/>
+          <w:sz w:val="28"/>
+          <w:szCs w:val="28"/>
+        </w:rPr>
+      </w:pPr>
+      <w:r>
+        <w:rPr>
+          <w:rFonts w:ascii="Times New Roman" w:hAnsi="Times New Roman" w:cs="Times New Roman"/>
+          <w:b/>
+          <w:bCs/>
+          <w:sz w:val="28"/>
+          <w:szCs w:val="28"/>
+        </w:rPr>
+        <w:t>Compatibility:</w:t>
+      </w:r>
+      <w:r>
+        <w:rPr>
+          <w:rFonts w:ascii="Times New Roman" w:hAnsi="Times New Roman" w:cs="Times New Roman"/>
+          <w:sz w:val="28"/>
+          <w:szCs w:val="28"/>
+        </w:rPr>
+        <w:t xml:space="preserve"> Ensure that the serialization format and deserialization process are compatible across different systems and programming languages.</w:t>
+      </w:r>
+    </w:p>
+    <w:p>
+      <w:pPr>
+        <w:numPr>
+          <w:ilvl w:val="0"/>
+          <w:numId w:val="3"/>
+        </w:numPr>
+        <w:spacing w:line="276" w:lineRule="auto"/>
+        <w:rPr>
+          <w:rFonts w:ascii="Times New Roman" w:hAnsi="Times New Roman" w:cs="Times New Roman"/>
+          <w:sz w:val="28"/>
+          <w:szCs w:val="28"/>
+        </w:rPr>
+      </w:pPr>
+      <w:r>
+        <w:rPr>
+          <w:rFonts w:ascii="Times New Roman" w:hAnsi="Times New Roman" w:cs="Times New Roman"/>
+          <w:b/>
+          <w:bCs/>
+          <w:sz w:val="28"/>
+          <w:szCs w:val="28"/>
+        </w:rPr>
+        <w:t>Security:</w:t>
+      </w:r>
+      <w:r>
+        <w:rPr>
+          <w:rFonts w:ascii="Times New Roman" w:hAnsi="Times New Roman" w:cs="Times New Roman"/>
+          <w:sz w:val="28"/>
+          <w:szCs w:val="28"/>
+        </w:rPr>
+        <w:t xml:space="preserve"> Be mindful of security risks when serializing and deserializing data, especially when dealing with sensitive information.</w:t>
+      </w:r>
+    </w:p>
+    <w:p>
+      <w:pPr>
+        <w:spacing w:line="276" w:lineRule="auto"/>
+        <w:rPr>
+          <w:rFonts w:ascii="Times New Roman" w:hAnsi="Times New Roman" w:cs="Times New Roman"/>
+          <w:sz w:val="28"/>
+          <w:szCs w:val="28"/>
+        </w:rPr>
+      </w:pPr>
+      <w:r>
+        <w:rPr>
+          <w:rFonts w:ascii="Times New Roman" w:hAnsi="Times New Roman" w:cs="Times New Roman"/>
+          <w:sz w:val="28"/>
+          <w:szCs w:val="28"/>
+        </w:rPr>
+        <w:t>Example:</w:t>
+      </w:r>
+    </w:p>
+    <w:p>
+      <w:pPr>
+        <w:spacing w:line="276" w:lineRule="auto"/>
+        <w:rPr>
+          <w:rFonts w:ascii="Times New Roman" w:hAnsi="Times New Roman" w:cs="Times New Roman"/>
+          <w:sz w:val="28"/>
+          <w:szCs w:val="28"/>
+        </w:rPr>
+      </w:pPr>
+      <w:r>
+        <w:rPr>
+          <w:rFonts w:ascii="Times New Roman" w:hAnsi="Times New Roman" w:cs="Times New Roman"/>
+          <w:sz w:val="28"/>
+          <w:szCs w:val="28"/>
+        </w:rPr>
+        <w:t>Let user  = {</w:t>
+      </w:r>
+    </w:p>
+    <w:p>
+      <w:pPr>
+        <w:spacing w:line="276" w:lineRule="auto"/>
+        <w:rPr>
+          <w:rFonts w:ascii="Times New Roman" w:hAnsi="Times New Roman" w:cs="Times New Roman"/>
+          <w:sz w:val="28"/>
+          <w:szCs w:val="28"/>
+        </w:rPr>
+      </w:pPr>
+      <w:r>
+        <w:rPr>
+          <w:rFonts w:ascii="Times New Roman" w:hAnsi="Times New Roman" w:cs="Times New Roman"/>
+          <w:sz w:val="28"/>
+          <w:szCs w:val="28"/>
+        </w:rPr>
+        <w:t>n</w:t>
+      </w:r>
+      <w:r>
+        <w:rPr>
+          <w:rFonts w:ascii="Times New Roman" w:hAnsi="Times New Roman" w:cs="Times New Roman"/>
+          <w:sz w:val="28"/>
+          <w:szCs w:val="28"/>
+        </w:rPr>
+        <w:t>ame: “Bishal Rijal”,</w:t>
+      </w:r>
+    </w:p>
+    <w:p>
+      <w:pPr>
+        <w:spacing w:line="276" w:lineRule="auto"/>
+        <w:rPr>
+          <w:rFonts w:ascii="Times New Roman" w:hAnsi="Times New Roman" w:cs="Times New Roman"/>
+          <w:sz w:val="28"/>
+          <w:szCs w:val="28"/>
+        </w:rPr>
+      </w:pPr>
+      <w:r>
+        <w:rPr>
+          <w:rFonts w:ascii="Times New Roman" w:hAnsi="Times New Roman" w:cs="Times New Roman"/>
+          <w:sz w:val="28"/>
+          <w:szCs w:val="28"/>
+        </w:rPr>
+        <w:t>Age: 23</w:t>
+      </w:r>
+    </w:p>
+    <w:p>
+      <w:pPr>
+        <w:spacing w:line="276" w:lineRule="auto"/>
+        <w:rPr>
+          <w:rFonts w:ascii="Times New Roman" w:hAnsi="Times New Roman" w:cs="Times New Roman"/>
+          <w:sz w:val="28"/>
+          <w:szCs w:val="28"/>
+        </w:rPr>
+      </w:pPr>
+      <w:r>
+        <w:rPr>
+          <w:rFonts w:ascii="Times New Roman" w:hAnsi="Times New Roman" w:cs="Times New Roman"/>
+          <w:sz w:val="28"/>
+          <w:szCs w:val="28"/>
+        </w:rPr>
+        <w:t>}</w:t>
+      </w:r>
+    </w:p>
+    <w:p>
+      <w:pPr>
+        <w:spacing w:line="276" w:lineRule="auto"/>
+        <w:rPr>
+          <w:rFonts w:ascii="Times New Roman" w:hAnsi="Times New Roman" w:cs="Times New Roman"/>
+          <w:sz w:val="28"/>
+          <w:szCs w:val="28"/>
+        </w:rPr>
+      </w:pPr>
+    </w:p>
+    <w:p>
+      <w:pPr>
+        <w:spacing w:line="276" w:lineRule="auto"/>
+        <w:rPr>
+          <w:rFonts w:ascii="Times New Roman" w:hAnsi="Times New Roman" w:cs="Times New Roman"/>
+          <w:b/>
+          <w:bCs/>
+          <w:sz w:val="28"/>
+          <w:szCs w:val="28"/>
+        </w:rPr>
+      </w:pPr>
+      <w:r>
+        <w:rPr>
+          <w:rFonts w:ascii="Times New Roman" w:hAnsi="Times New Roman" w:cs="Times New Roman"/>
+          <w:b/>
+          <w:bCs/>
+          <w:sz w:val="28"/>
+          <w:szCs w:val="28"/>
+        </w:rPr>
+        <w:t>Serializing data</w:t>
+      </w:r>
+    </w:p>
+    <w:p>
+      <w:pPr>
+        <w:spacing w:line="276" w:lineRule="auto"/>
+        <w:rPr>
+          <w:rFonts w:ascii="Times New Roman" w:hAnsi="Times New Roman" w:cs="Times New Roman"/>
+          <w:sz w:val="28"/>
+          <w:szCs w:val="28"/>
+        </w:rPr>
+      </w:pPr>
+      <w:r>
+        <w:rPr>
+          <w:rFonts w:ascii="Times New Roman" w:hAnsi="Times New Roman" w:cs="Times New Roman"/>
+          <w:sz w:val="28"/>
+          <w:szCs w:val="28"/>
+        </w:rPr>
+        <w:t>JSON.stringify(user)</w:t>
+      </w:r>
+    </w:p>
+    <w:p>
+      <w:pPr>
+        <w:spacing w:line="276" w:lineRule="auto"/>
+        <w:rPr>
+          <w:rFonts w:ascii="Times New Roman" w:hAnsi="Times New Roman" w:cs="Times New Roman"/>
+          <w:b/>
+          <w:bCs/>
+          <w:sz w:val="28"/>
+          <w:szCs w:val="28"/>
+        </w:rPr>
+      </w:pPr>
+      <w:r>
+        <w:rPr>
+          <w:rFonts w:ascii="Times New Roman" w:hAnsi="Times New Roman" w:cs="Times New Roman"/>
+          <w:b/>
+          <w:bCs/>
+          <w:sz w:val="28"/>
+          <w:szCs w:val="28"/>
+        </w:rPr>
+        <w:t xml:space="preserve">Output: </w:t>
+      </w:r>
+    </w:p>
+    <w:p>
+      <w:pPr>
+        <w:spacing w:line="276" w:lineRule="auto"/>
+        <w:rPr>
+          <w:rFonts w:ascii="Times New Roman" w:hAnsi="Times New Roman" w:cs="Times New Roman"/>
+          <w:sz w:val="28"/>
+          <w:szCs w:val="28"/>
+        </w:rPr>
+      </w:pPr>
+      <w:r>
+        <w:rPr>
+          <w:rFonts w:ascii="Times New Roman" w:hAnsi="Times New Roman" w:cs="Times New Roman"/>
+          <w:sz w:val="28"/>
+          <w:szCs w:val="28"/>
+        </w:rPr>
+        <w:t>{</w:t>
+      </w:r>
+    </w:p>
+    <w:p>
+      <w:pPr>
+        <w:spacing w:line="276" w:lineRule="auto"/>
+        <w:rPr>
+          <w:rFonts w:ascii="Times New Roman" w:hAnsi="Times New Roman" w:cs="Times New Roman"/>
+          <w:sz w:val="28"/>
+          <w:szCs w:val="28"/>
+        </w:rPr>
+      </w:pPr>
+      <w:r>
+        <w:rPr>
+          <w:rFonts w:ascii="Times New Roman" w:hAnsi="Times New Roman" w:cs="Times New Roman"/>
+          <w:sz w:val="28"/>
+          <w:szCs w:val="28"/>
+        </w:rPr>
+        <w:t>“name”: “Bishal Rijal”,</w:t>
+      </w:r>
+    </w:p>
+    <w:p>
+      <w:pPr>
+        <w:spacing w:line="276" w:lineRule="auto"/>
+        <w:rPr>
+          <w:rFonts w:ascii="Times New Roman" w:hAnsi="Times New Roman" w:cs="Times New Roman"/>
+          <w:sz w:val="28"/>
+          <w:szCs w:val="28"/>
+        </w:rPr>
+      </w:pPr>
+      <w:r>
+        <w:rPr>
+          <w:rFonts w:ascii="Times New Roman" w:hAnsi="Times New Roman" w:cs="Times New Roman"/>
+          <w:sz w:val="28"/>
+          <w:szCs w:val="28"/>
+        </w:rPr>
+        <w:t>“age”: 21</w:t>
+      </w:r>
+    </w:p>
+    <w:p>
+      <w:pPr>
+        <w:spacing w:line="276" w:lineRule="auto"/>
+        <w:rPr>
+          <w:rFonts w:ascii="Times New Roman" w:hAnsi="Times New Roman" w:cs="Times New Roman"/>
+          <w:sz w:val="28"/>
+          <w:szCs w:val="28"/>
+        </w:rPr>
+      </w:pPr>
+      <w:r>
+        <w:rPr>
+          <w:rFonts w:ascii="Times New Roman" w:hAnsi="Times New Roman" w:cs="Times New Roman"/>
+          <w:sz w:val="28"/>
+          <w:szCs w:val="28"/>
+        </w:rPr>
+        <w:t>}</w:t>
+      </w:r>
+    </w:p>
+    <w:p>
+      <w:pPr>
+        <w:spacing w:line="276" w:lineRule="auto"/>
+        <w:rPr>
+          <w:rFonts w:ascii="Times New Roman" w:hAnsi="Times New Roman" w:cs="Times New Roman"/>
+          <w:sz w:val="28"/>
+          <w:szCs w:val="28"/>
+        </w:rPr>
+      </w:pPr>
+    </w:p>
+    <w:p>
+      <w:pPr>
+        <w:spacing w:line="276" w:lineRule="auto"/>
+        <w:rPr>
+          <w:rFonts w:ascii="Times New Roman" w:hAnsi="Times New Roman" w:cs="Times New Roman"/>
+          <w:b/>
+          <w:bCs/>
+          <w:sz w:val="28"/>
+          <w:szCs w:val="28"/>
+        </w:rPr>
+      </w:pPr>
+      <w:r>
+        <w:rPr>
+          <w:rFonts w:ascii="Times New Roman" w:hAnsi="Times New Roman" w:cs="Times New Roman"/>
+          <w:b/>
+          <w:bCs/>
+          <w:sz w:val="28"/>
+          <w:szCs w:val="28"/>
+        </w:rPr>
+        <w:lastRenderedPageBreak/>
+        <w:t>Des</w:t>
+      </w:r>
+      <w:r>
+        <w:rPr>
+          <w:rFonts w:ascii="Times New Roman" w:hAnsi="Times New Roman" w:cs="Times New Roman"/>
+          <w:b/>
+          <w:bCs/>
+          <w:sz w:val="28"/>
+          <w:szCs w:val="28"/>
+        </w:rPr>
+        <w:t>erializing data</w:t>
+      </w:r>
+    </w:p>
+    <w:p>
+      <w:pPr>
+        <w:spacing w:line="276" w:lineRule="auto"/>
+        <w:rPr>
+          <w:rFonts w:ascii="Times New Roman" w:hAnsi="Times New Roman" w:cs="Times New Roman"/>
+          <w:b/>
+          <w:bCs/>
+          <w:sz w:val="28"/>
+          <w:szCs w:val="28"/>
+        </w:rPr>
+      </w:pPr>
+      <w:r>
+        <w:rPr>
+          <w:rFonts w:ascii="Times New Roman" w:hAnsi="Times New Roman" w:cs="Times New Roman"/>
+          <w:b/>
+          <w:bCs/>
+          <w:sz w:val="28"/>
+          <w:szCs w:val="28"/>
+        </w:rPr>
+        <w:t>JSON.parse({</w:t>
+      </w:r>
+    </w:p>
+    <w:p>
+      <w:pPr>
+        <w:spacing w:line="276" w:lineRule="auto"/>
+        <w:rPr>
+          <w:rFonts w:ascii="Times New Roman" w:hAnsi="Times New Roman" w:cs="Times New Roman"/>
+          <w:sz w:val="28"/>
+          <w:szCs w:val="28"/>
+        </w:rPr>
+      </w:pPr>
+      <w:r>
+        <w:rPr>
+          <w:rFonts w:ascii="Times New Roman" w:hAnsi="Times New Roman" w:cs="Times New Roman"/>
+          <w:sz w:val="28"/>
+          <w:szCs w:val="28"/>
+        </w:rPr>
+        <w:t>“name”: “Bishal Rijal”,</w:t>
+      </w:r>
+    </w:p>
+    <w:p>
+      <w:pPr>
+        <w:spacing w:line="276" w:lineRule="auto"/>
+        <w:rPr>
+          <w:rFonts w:ascii="Times New Roman" w:hAnsi="Times New Roman" w:cs="Times New Roman"/>
+          <w:sz w:val="28"/>
+          <w:szCs w:val="28"/>
+        </w:rPr>
+      </w:pPr>
+      <w:r>
+        <w:rPr>
+          <w:rFonts w:ascii="Times New Roman" w:hAnsi="Times New Roman" w:cs="Times New Roman"/>
+          <w:sz w:val="28"/>
+          <w:szCs w:val="28"/>
+        </w:rPr>
+        <w:t>“age”: 21</w:t>
+      </w:r>
+    </w:p>
+    <w:p>
+      <w:pPr>
+        <w:spacing w:line="276" w:lineRule="auto"/>
+        <w:rPr>
+          <w:rFonts w:ascii="Times New Roman" w:hAnsi="Times New Roman" w:cs="Times New Roman"/>
+          <w:b/>
+          <w:bCs/>
+          <w:sz w:val="28"/>
+          <w:szCs w:val="28"/>
+        </w:rPr>
+      </w:pPr>
+      <w:r>
+        <w:rPr>
+          <w:rFonts w:ascii="Times New Roman" w:hAnsi="Times New Roman" w:cs="Times New Roman"/>
+          <w:b/>
+          <w:bCs/>
+          <w:sz w:val="28"/>
+          <w:szCs w:val="28"/>
+        </w:rPr>
+        <w:t>})</w:t>
+      </w:r>
+    </w:p>
+    <w:p>
+      <w:pPr>
+        <w:spacing w:line="276" w:lineRule="auto"/>
+        <w:rPr>
+          <w:rFonts w:ascii="Times New Roman" w:hAnsi="Times New Roman" w:cs="Times New Roman"/>
+          <w:b/>
+          <w:bCs/>
+          <w:sz w:val="28"/>
+          <w:szCs w:val="28"/>
+        </w:rPr>
+      </w:pPr>
+      <w:r>
+        <w:rPr>
+          <w:rFonts w:ascii="Times New Roman" w:hAnsi="Times New Roman" w:cs="Times New Roman"/>
+          <w:b/>
+          <w:bCs/>
+          <w:sz w:val="28"/>
+          <w:szCs w:val="28"/>
+        </w:rPr>
+        <w:t>Output: {</w:t>
+      </w:r>
+    </w:p>
+    <w:p>
+      <w:pPr>
+        <w:spacing w:line="276" w:lineRule="auto"/>
+        <w:rPr>
+          <w:rFonts w:ascii="Times New Roman" w:hAnsi="Times New Roman" w:cs="Times New Roman"/>
+          <w:sz w:val="28"/>
+          <w:szCs w:val="28"/>
+        </w:rPr>
+      </w:pPr>
+      <w:r>
+        <w:rPr>
+          <w:rFonts w:ascii="Times New Roman" w:hAnsi="Times New Roman" w:cs="Times New Roman"/>
+          <w:sz w:val="28"/>
+          <w:szCs w:val="28"/>
+        </w:rPr>
+        <w:t>name: “Bishal Rijal”,</w:t>
+      </w:r>
+    </w:p>
+    <w:p>
+      <w:pPr>
+        <w:spacing w:line="276" w:lineRule="auto"/>
+        <w:rPr>
+          <w:rFonts w:ascii="Times New Roman" w:hAnsi="Times New Roman" w:cs="Times New Roman"/>
+          <w:sz w:val="28"/>
+          <w:szCs w:val="28"/>
+        </w:rPr>
+      </w:pPr>
+      <w:r>
+        <w:rPr>
+          <w:rFonts w:ascii="Times New Roman" w:hAnsi="Times New Roman" w:cs="Times New Roman"/>
+          <w:sz w:val="28"/>
+          <w:szCs w:val="28"/>
+        </w:rPr>
+        <w:t>Age: 23</w:t>
+      </w:r>
+    </w:p>
+    <w:p>
+      <w:pPr>
+        <w:spacing w:line="276" w:lineRule="auto"/>
+        <w:rPr>
+          <w:rFonts w:ascii="Times New Roman" w:hAnsi="Times New Roman" w:cs="Times New Roman"/>
+          <w:sz w:val="28"/>
+          <w:szCs w:val="28"/>
+        </w:rPr>
+      </w:pPr>
+      <w:r>
+        <w:rPr>
+          <w:rFonts w:ascii="Times New Roman" w:hAnsi="Times New Roman" w:cs="Times New Roman"/>
+          <w:sz w:val="28"/>
+          <w:szCs w:val="28"/>
+        </w:rPr>
+        <w:t>}</w:t>
+      </w:r>
     </w:p>
     <w:sectPr>
       <w:pgSz w:w="12240" w:h="15840"/>
@@ -512,6 +1626,467 @@
     </w:sectPr>
   </w:body>
 </w:document>
+</file>
+
+<file path=word/numbering.xml><?xml version="1.0" encoding="utf-8"?>
+<w:numbering xmlns:wpc="http://schemas.microsoft.com/office/word/2010/wordprocessingCanvas" xmlns:cx="http://schemas.microsoft.com/office/drawing/2014/chartex" xmlns:cx1="http://schemas.microsoft.com/office/drawing/2015/9/8/chartex" xmlns:cx2="http://schemas.microsoft.com/office/drawing/2015/10/21/chartex" xmlns:cx3="http://schemas.microsoft.com/office/drawing/2016/5/9/chartex" xmlns:cx4="http://schemas.microsoft.com/office/drawing/2016/5/10/chartex" xmlns:cx5="http://schemas.microsoft.com/office/drawing/2016/5/11/chartex" xmlns:cx6="http://schemas.microsoft.com/office/drawing/2016/5/12/chartex" xmlns:cx7="http://schemas.microsoft.com/office/drawing/2016/5/13/chartex" xmlns:cx8="http://schemas.microsoft.com/office/drawing/2016/5/14/chartex" xmlns:mc="http://schemas.openxmlformats.org/markup-compatibility/2006" xmlns:aink="http://schemas.microsoft.com/office/drawing/2016/ink" xmlns:am3d="http://schemas.microsoft.com/office/drawing/2017/model3d" xmlns:o="urn:schemas-microsoft-com:office:office" xmlns:oel="http://schemas.microsoft.com/office/2019/extlst" xmlns:r="http://schemas.openxmlformats.org/officeDocument/2006/relationships" xmlns:m="http://schemas.openxmlformats.org/officeDocument/2006/math" xmlns:v="urn:schemas-microsoft-com:vml" xmlns:wp14="http://schemas.microsoft.com/office/word/2010/wordprocessingDrawing" xmlns:wp="http://schemas.openxmlformats.org/drawingml/2006/wordprocessingDrawing" xmlns:w10="urn:schemas-microsoft-com:office:word" xmlns:w="http://schemas.openxmlformats.org/wordprocessingml/2006/main" xmlns:w14="http://schemas.microsoft.com/office/word/2010/wordml" xmlns:w15="http://schemas.microsoft.com/office/word/2012/wordml" xmlns:w16cex="http://schemas.microsoft.com/office/word/2018/wordml/cex" xmlns:w16cid="http://schemas.microsoft.com/office/word/2016/wordml/cid" xmlns:w16="http://schemas.microsoft.com/office/word/2018/wordml" xmlns:w16du="http://schemas.microsoft.com/office/word/2023/wordml/word16du" xmlns:w16sdtdh="http://schemas.microsoft.com/office/word/2020/wordml/sdtdatahash" xmlns:w16se="http://schemas.microsoft.com/office/word/2015/wordml/symex" xmlns:wpg="http://schemas.microsoft.com/office/word/2010/wordprocessingGroup" xmlns:wpi="http://schemas.microsoft.com/office/word/2010/wordprocessingInk" xmlns:wne="http://schemas.microsoft.com/office/word/2006/wordml" xmlns:wps="http://schemas.microsoft.com/office/word/2010/wordprocessingShape" mc:Ignorable="w14 w15 w16se w16cid w16 w16cex w16sdtdh w16du wp14">
+  <w:abstractNum w:abstractNumId="0" w15:restartNumberingAfterBreak="0">
+    <w:nsid w:val="4CD419BB"/>
+    <w:multiLevelType w:val="multilevel"/>
+    <w:tmpl w:val="B55860E6"/>
+    <w:lvl w:ilvl="0">
+      <w:start w:val="1"/>
+      <w:numFmt w:val="bullet"/>
+      <w:lvlText w:val=""/>
+      <w:lvlJc w:val="left"/>
+      <w:pPr>
+        <w:tabs>
+          <w:tab w:val="num" w:pos="720"/>
+        </w:tabs>
+        <w:ind w:left="720" w:hanging="360"/>
+      </w:pPr>
+      <w:rPr>
+        <w:rFonts w:ascii="Symbol" w:hAnsi="Symbol" w:hint="default"/>
+        <w:sz w:val="20"/>
+      </w:rPr>
+    </w:lvl>
+    <w:lvl w:ilvl="1" w:tentative="1">
+      <w:start w:val="1"/>
+      <w:numFmt w:val="bullet"/>
+      <w:lvlText w:val="o"/>
+      <w:lvlJc w:val="left"/>
+      <w:pPr>
+        <w:tabs>
+          <w:tab w:val="num" w:pos="1440"/>
+        </w:tabs>
+        <w:ind w:left="1440" w:hanging="360"/>
+      </w:pPr>
+      <w:rPr>
+        <w:rFonts w:ascii="Courier New" w:hAnsi="Courier New" w:hint="default"/>
+        <w:sz w:val="20"/>
+      </w:rPr>
+    </w:lvl>
+    <w:lvl w:ilvl="2" w:tentative="1">
+      <w:start w:val="1"/>
+      <w:numFmt w:val="bullet"/>
+      <w:lvlText w:val=""/>
+      <w:lvlJc w:val="left"/>
+      <w:pPr>
+        <w:tabs>
+          <w:tab w:val="num" w:pos="2160"/>
+        </w:tabs>
+        <w:ind w:left="2160" w:hanging="360"/>
+      </w:pPr>
+      <w:rPr>
+        <w:rFonts w:ascii="Wingdings" w:hAnsi="Wingdings" w:hint="default"/>
+        <w:sz w:val="20"/>
+      </w:rPr>
+    </w:lvl>
+    <w:lvl w:ilvl="3" w:tentative="1">
+      <w:start w:val="1"/>
+      <w:numFmt w:val="bullet"/>
+      <w:lvlText w:val=""/>
+      <w:lvlJc w:val="left"/>
+      <w:pPr>
+        <w:tabs>
+          <w:tab w:val="num" w:pos="2880"/>
+        </w:tabs>
+        <w:ind w:left="2880" w:hanging="360"/>
+      </w:pPr>
+      <w:rPr>
+        <w:rFonts w:ascii="Wingdings" w:hAnsi="Wingdings" w:hint="default"/>
+        <w:sz w:val="20"/>
+      </w:rPr>
+    </w:lvl>
+    <w:lvl w:ilvl="4" w:tentative="1">
+      <w:start w:val="1"/>
+      <w:numFmt w:val="bullet"/>
+      <w:lvlText w:val=""/>
+      <w:lvlJc w:val="left"/>
+      <w:pPr>
+        <w:tabs>
+          <w:tab w:val="num" w:pos="3600"/>
+        </w:tabs>
+        <w:ind w:left="3600" w:hanging="360"/>
+      </w:pPr>
+      <w:rPr>
+        <w:rFonts w:ascii="Wingdings" w:hAnsi="Wingdings" w:hint="default"/>
+        <w:sz w:val="20"/>
+      </w:rPr>
+    </w:lvl>
+    <w:lvl w:ilvl="5" w:tentative="1">
+      <w:start w:val="1"/>
+      <w:numFmt w:val="bullet"/>
+      <w:lvlText w:val=""/>
+      <w:lvlJc w:val="left"/>
+      <w:pPr>
+        <w:tabs>
+          <w:tab w:val="num" w:pos="4320"/>
+        </w:tabs>
+        <w:ind w:left="4320" w:hanging="360"/>
+      </w:pPr>
+      <w:rPr>
+        <w:rFonts w:ascii="Wingdings" w:hAnsi="Wingdings" w:hint="default"/>
+        <w:sz w:val="20"/>
+      </w:rPr>
+    </w:lvl>
+    <w:lvl w:ilvl="6" w:tentative="1">
+      <w:start w:val="1"/>
+      <w:numFmt w:val="bullet"/>
+      <w:lvlText w:val=""/>
+      <w:lvlJc w:val="left"/>
+      <w:pPr>
+        <w:tabs>
+          <w:tab w:val="num" w:pos="5040"/>
+        </w:tabs>
+        <w:ind w:left="5040" w:hanging="360"/>
+      </w:pPr>
+      <w:rPr>
+        <w:rFonts w:ascii="Wingdings" w:hAnsi="Wingdings" w:hint="default"/>
+        <w:sz w:val="20"/>
+      </w:rPr>
+    </w:lvl>
+    <w:lvl w:ilvl="7" w:tentative="1">
+      <w:start w:val="1"/>
+      <w:numFmt w:val="bullet"/>
+      <w:lvlText w:val=""/>
+      <w:lvlJc w:val="left"/>
+      <w:pPr>
+        <w:tabs>
+          <w:tab w:val="num" w:pos="5760"/>
+        </w:tabs>
+        <w:ind w:left="5760" w:hanging="360"/>
+      </w:pPr>
+      <w:rPr>
+        <w:rFonts w:ascii="Wingdings" w:hAnsi="Wingdings" w:hint="default"/>
+        <w:sz w:val="20"/>
+      </w:rPr>
+    </w:lvl>
+    <w:lvl w:ilvl="8" w:tentative="1">
+      <w:start w:val="1"/>
+      <w:numFmt w:val="bullet"/>
+      <w:lvlText w:val=""/>
+      <w:lvlJc w:val="left"/>
+      <w:pPr>
+        <w:tabs>
+          <w:tab w:val="num" w:pos="6480"/>
+        </w:tabs>
+        <w:ind w:left="6480" w:hanging="360"/>
+      </w:pPr>
+      <w:rPr>
+        <w:rFonts w:ascii="Wingdings" w:hAnsi="Wingdings" w:hint="default"/>
+        <w:sz w:val="20"/>
+      </w:rPr>
+    </w:lvl>
+  </w:abstractNum>
+  <w:abstractNum w:abstractNumId="1" w15:restartNumberingAfterBreak="0">
+    <w:nsid w:val="5A245411"/>
+    <w:multiLevelType w:val="multilevel"/>
+    <w:tmpl w:val="CC50D680"/>
+    <w:lvl w:ilvl="0">
+      <w:start w:val="1"/>
+      <w:numFmt w:val="bullet"/>
+      <w:lvlText w:val=""/>
+      <w:lvlJc w:val="left"/>
+      <w:pPr>
+        <w:tabs>
+          <w:tab w:val="num" w:pos="720"/>
+        </w:tabs>
+        <w:ind w:left="720" w:hanging="360"/>
+      </w:pPr>
+      <w:rPr>
+        <w:rFonts w:ascii="Symbol" w:hAnsi="Symbol" w:hint="default"/>
+        <w:sz w:val="20"/>
+      </w:rPr>
+    </w:lvl>
+    <w:lvl w:ilvl="1" w:tentative="1">
+      <w:start w:val="1"/>
+      <w:numFmt w:val="bullet"/>
+      <w:lvlText w:val="o"/>
+      <w:lvlJc w:val="left"/>
+      <w:pPr>
+        <w:tabs>
+          <w:tab w:val="num" w:pos="1440"/>
+        </w:tabs>
+        <w:ind w:left="1440" w:hanging="360"/>
+      </w:pPr>
+      <w:rPr>
+        <w:rFonts w:ascii="Courier New" w:hAnsi="Courier New" w:hint="default"/>
+        <w:sz w:val="20"/>
+      </w:rPr>
+    </w:lvl>
+    <w:lvl w:ilvl="2" w:tentative="1">
+      <w:start w:val="1"/>
+      <w:numFmt w:val="bullet"/>
+      <w:lvlText w:val=""/>
+      <w:lvlJc w:val="left"/>
+      <w:pPr>
+        <w:tabs>
+          <w:tab w:val="num" w:pos="2160"/>
+        </w:tabs>
+        <w:ind w:left="2160" w:hanging="360"/>
+      </w:pPr>
+      <w:rPr>
+        <w:rFonts w:ascii="Wingdings" w:hAnsi="Wingdings" w:hint="default"/>
+        <w:sz w:val="20"/>
+      </w:rPr>
+    </w:lvl>
+    <w:lvl w:ilvl="3" w:tentative="1">
+      <w:start w:val="1"/>
+      <w:numFmt w:val="bullet"/>
+      <w:lvlText w:val=""/>
+      <w:lvlJc w:val="left"/>
+      <w:pPr>
+        <w:tabs>
+          <w:tab w:val="num" w:pos="2880"/>
+        </w:tabs>
+        <w:ind w:left="2880" w:hanging="360"/>
+      </w:pPr>
+      <w:rPr>
+        <w:rFonts w:ascii="Wingdings" w:hAnsi="Wingdings" w:hint="default"/>
+        <w:sz w:val="20"/>
+      </w:rPr>
+    </w:lvl>
+    <w:lvl w:ilvl="4" w:tentative="1">
+      <w:start w:val="1"/>
+      <w:numFmt w:val="bullet"/>
+      <w:lvlText w:val=""/>
+      <w:lvlJc w:val="left"/>
+      <w:pPr>
+        <w:tabs>
+          <w:tab w:val="num" w:pos="3600"/>
+        </w:tabs>
+        <w:ind w:left="3600" w:hanging="360"/>
+      </w:pPr>
+      <w:rPr>
+        <w:rFonts w:ascii="Wingdings" w:hAnsi="Wingdings" w:hint="default"/>
+        <w:sz w:val="20"/>
+      </w:rPr>
+    </w:lvl>
+    <w:lvl w:ilvl="5" w:tentative="1">
+      <w:start w:val="1"/>
+      <w:numFmt w:val="bullet"/>
+      <w:lvlText w:val=""/>
+      <w:lvlJc w:val="left"/>
+      <w:pPr>
+        <w:tabs>
+          <w:tab w:val="num" w:pos="4320"/>
+        </w:tabs>
+        <w:ind w:left="4320" w:hanging="360"/>
+      </w:pPr>
+      <w:rPr>
+        <w:rFonts w:ascii="Wingdings" w:hAnsi="Wingdings" w:hint="default"/>
+        <w:sz w:val="20"/>
+      </w:rPr>
+    </w:lvl>
+    <w:lvl w:ilvl="6" w:tentative="1">
+      <w:start w:val="1"/>
+      <w:numFmt w:val="bullet"/>
+      <w:lvlText w:val=""/>
+      <w:lvlJc w:val="left"/>
+      <w:pPr>
+        <w:tabs>
+          <w:tab w:val="num" w:pos="5040"/>
+        </w:tabs>
+        <w:ind w:left="5040" w:hanging="360"/>
+      </w:pPr>
+      <w:rPr>
+        <w:rFonts w:ascii="Wingdings" w:hAnsi="Wingdings" w:hint="default"/>
+        <w:sz w:val="20"/>
+      </w:rPr>
+    </w:lvl>
+    <w:lvl w:ilvl="7" w:tentative="1">
+      <w:start w:val="1"/>
+      <w:numFmt w:val="bullet"/>
+      <w:lvlText w:val=""/>
+      <w:lvlJc w:val="left"/>
+      <w:pPr>
+        <w:tabs>
+          <w:tab w:val="num" w:pos="5760"/>
+        </w:tabs>
+        <w:ind w:left="5760" w:hanging="360"/>
+      </w:pPr>
+      <w:rPr>
+        <w:rFonts w:ascii="Wingdings" w:hAnsi="Wingdings" w:hint="default"/>
+        <w:sz w:val="20"/>
+      </w:rPr>
+    </w:lvl>
+    <w:lvl w:ilvl="8" w:tentative="1">
+      <w:start w:val="1"/>
+      <w:numFmt w:val="bullet"/>
+      <w:lvlText w:val=""/>
+      <w:lvlJc w:val="left"/>
+      <w:pPr>
+        <w:tabs>
+          <w:tab w:val="num" w:pos="6480"/>
+        </w:tabs>
+        <w:ind w:left="6480" w:hanging="360"/>
+      </w:pPr>
+      <w:rPr>
+        <w:rFonts w:ascii="Wingdings" w:hAnsi="Wingdings" w:hint="default"/>
+        <w:sz w:val="20"/>
+      </w:rPr>
+    </w:lvl>
+  </w:abstractNum>
+  <w:abstractNum w:abstractNumId="2" w15:restartNumberingAfterBreak="0">
+    <w:nsid w:val="6CB47203"/>
+    <w:multiLevelType w:val="multilevel"/>
+    <w:tmpl w:val="8110AAF6"/>
+    <w:lvl w:ilvl="0">
+      <w:start w:val="1"/>
+      <w:numFmt w:val="bullet"/>
+      <w:lvlText w:val=""/>
+      <w:lvlJc w:val="left"/>
+      <w:pPr>
+        <w:tabs>
+          <w:tab w:val="num" w:pos="720"/>
+        </w:tabs>
+        <w:ind w:left="720" w:hanging="360"/>
+      </w:pPr>
+      <w:rPr>
+        <w:rFonts w:ascii="Symbol" w:hAnsi="Symbol" w:hint="default"/>
+        <w:sz w:val="20"/>
+      </w:rPr>
+    </w:lvl>
+    <w:lvl w:ilvl="1" w:tentative="1">
+      <w:start w:val="1"/>
+      <w:numFmt w:val="bullet"/>
+      <w:lvlText w:val="o"/>
+      <w:lvlJc w:val="left"/>
+      <w:pPr>
+        <w:tabs>
+          <w:tab w:val="num" w:pos="1440"/>
+        </w:tabs>
+        <w:ind w:left="1440" w:hanging="360"/>
+      </w:pPr>
+      <w:rPr>
+        <w:rFonts w:ascii="Courier New" w:hAnsi="Courier New" w:hint="default"/>
+        <w:sz w:val="20"/>
+      </w:rPr>
+    </w:lvl>
+    <w:lvl w:ilvl="2" w:tentative="1">
+      <w:start w:val="1"/>
+      <w:numFmt w:val="bullet"/>
+      <w:lvlText w:val=""/>
+      <w:lvlJc w:val="left"/>
+      <w:pPr>
+        <w:tabs>
+          <w:tab w:val="num" w:pos="2160"/>
+        </w:tabs>
+        <w:ind w:left="2160" w:hanging="360"/>
+      </w:pPr>
+      <w:rPr>
+        <w:rFonts w:ascii="Wingdings" w:hAnsi="Wingdings" w:hint="default"/>
+        <w:sz w:val="20"/>
+      </w:rPr>
+    </w:lvl>
+    <w:lvl w:ilvl="3" w:tentative="1">
+      <w:start w:val="1"/>
+      <w:numFmt w:val="bullet"/>
+      <w:lvlText w:val=""/>
+      <w:lvlJc w:val="left"/>
+      <w:pPr>
+        <w:tabs>
+          <w:tab w:val="num" w:pos="2880"/>
+        </w:tabs>
+        <w:ind w:left="2880" w:hanging="360"/>
+      </w:pPr>
+      <w:rPr>
+        <w:rFonts w:ascii="Wingdings" w:hAnsi="Wingdings" w:hint="default"/>
+        <w:sz w:val="20"/>
+      </w:rPr>
+    </w:lvl>
+    <w:lvl w:ilvl="4" w:tentative="1">
+      <w:start w:val="1"/>
+      <w:numFmt w:val="bullet"/>
+      <w:lvlText w:val=""/>
+      <w:lvlJc w:val="left"/>
+      <w:pPr>
+        <w:tabs>
+          <w:tab w:val="num" w:pos="3600"/>
+        </w:tabs>
+        <w:ind w:left="3600" w:hanging="360"/>
+      </w:pPr>
+      <w:rPr>
+        <w:rFonts w:ascii="Wingdings" w:hAnsi="Wingdings" w:hint="default"/>
+        <w:sz w:val="20"/>
+      </w:rPr>
+    </w:lvl>
+    <w:lvl w:ilvl="5" w:tentative="1">
+      <w:start w:val="1"/>
+      <w:numFmt w:val="bullet"/>
+      <w:lvlText w:val=""/>
+      <w:lvlJc w:val="left"/>
+      <w:pPr>
+        <w:tabs>
+          <w:tab w:val="num" w:pos="4320"/>
+        </w:tabs>
+        <w:ind w:left="4320" w:hanging="360"/>
+      </w:pPr>
+      <w:rPr>
+        <w:rFonts w:ascii="Wingdings" w:hAnsi="Wingdings" w:hint="default"/>
+        <w:sz w:val="20"/>
+      </w:rPr>
+    </w:lvl>
+    <w:lvl w:ilvl="6" w:tentative="1">
+      <w:start w:val="1"/>
+      <w:numFmt w:val="bullet"/>
+      <w:lvlText w:val=""/>
+      <w:lvlJc w:val="left"/>
+      <w:pPr>
+        <w:tabs>
+          <w:tab w:val="num" w:pos="5040"/>
+        </w:tabs>
+        <w:ind w:left="5040" w:hanging="360"/>
+      </w:pPr>
+      <w:rPr>
+        <w:rFonts w:ascii="Wingdings" w:hAnsi="Wingdings" w:hint="default"/>
+        <w:sz w:val="20"/>
+      </w:rPr>
+    </w:lvl>
+    <w:lvl w:ilvl="7" w:tentative="1">
+      <w:start w:val="1"/>
+      <w:numFmt w:val="bullet"/>
+      <w:lvlText w:val=""/>
+      <w:lvlJc w:val="left"/>
+      <w:pPr>
+        <w:tabs>
+          <w:tab w:val="num" w:pos="5760"/>
+        </w:tabs>
+        <w:ind w:left="5760" w:hanging="360"/>
+      </w:pPr>
+      <w:rPr>
+        <w:rFonts w:ascii="Wingdings" w:hAnsi="Wingdings" w:hint="default"/>
+        <w:sz w:val="20"/>
+      </w:rPr>
+    </w:lvl>
+    <w:lvl w:ilvl="8" w:tentative="1">
+      <w:start w:val="1"/>
+      <w:numFmt w:val="bullet"/>
+      <w:lvlText w:val=""/>
+      <w:lvlJc w:val="left"/>
+      <w:pPr>
+        <w:tabs>
+          <w:tab w:val="num" w:pos="6480"/>
+        </w:tabs>
+        <w:ind w:left="6480" w:hanging="360"/>
+      </w:pPr>
+      <w:rPr>
+        <w:rFonts w:ascii="Wingdings" w:hAnsi="Wingdings" w:hint="default"/>
+        <w:sz w:val="20"/>
+      </w:rPr>
+    </w:lvl>
+  </w:abstractNum>
+  <w:num w:numId="1" w16cid:durableId="506872254">
+    <w:abstractNumId w:val="2"/>
+  </w:num>
+  <w:num w:numId="2" w16cid:durableId="1438596345">
+    <w:abstractNumId w:val="0"/>
+  </w:num>
+  <w:num w:numId="3" w16cid:durableId="983974038">
+    <w:abstractNumId w:val="1"/>
+  </w:num>
+</w:numbering>
 </file>
 
 <file path=word/styles.xml><?xml version="1.0" encoding="utf-8"?>
@@ -913,6 +2488,7 @@
   <w:style w:type="paragraph" w:default="1" w:styleId="Normal">
     <w:name w:val="Normal"/>
     <w:qFormat/>
+    <w:rsid w:val="00FB20CD"/>
   </w:style>
   <w:style w:type="paragraph" w:styleId="Heading1">
     <w:name w:val="heading 1"/>
@@ -956,6 +2532,29 @@
       <w:color w:val="2F5496" w:themeColor="accent1" w:themeShade="BF"/>
       <w:sz w:val="26"/>
       <w:szCs w:val="23"/>
+    </w:rPr>
+  </w:style>
+  <w:style w:type="paragraph" w:styleId="Heading3">
+    <w:name w:val="heading 3"/>
+    <w:basedOn w:val="Normal"/>
+    <w:next w:val="Normal"/>
+    <w:link w:val="Heading3Char"/>
+    <w:uiPriority w:val="9"/>
+    <w:semiHidden/>
+    <w:unhideWhenUsed/>
+    <w:qFormat/>
+    <w:rsid w:val="004D64BB"/>
+    <w:pPr>
+      <w:keepNext/>
+      <w:keepLines/>
+      <w:spacing w:before="40" w:after="0"/>
+      <w:outlineLvl w:val="2"/>
+    </w:pPr>
+    <w:rPr>
+      <w:rFonts w:asciiTheme="majorHAnsi" w:eastAsiaTheme="majorEastAsia" w:hAnsiTheme="majorHAnsi" w:cstheme="majorBidi"/>
+      <w:color w:val="1F3763" w:themeColor="accent1" w:themeShade="7F"/>
+      <w:sz w:val="24"/>
+      <w:szCs w:val="21"/>
     </w:rPr>
   </w:style>
   <w:style w:type="character" w:default="1" w:styleId="DefaultParagraphFont">
@@ -1032,6 +2631,32 @@
       <w:color w:val="2F5496" w:themeColor="accent1" w:themeShade="BF"/>
       <w:sz w:val="26"/>
       <w:szCs w:val="23"/>
+    </w:rPr>
+  </w:style>
+  <w:style w:type="character" w:styleId="FollowedHyperlink">
+    <w:name w:val="FollowedHyperlink"/>
+    <w:basedOn w:val="DefaultParagraphFont"/>
+    <w:uiPriority w:val="99"/>
+    <w:semiHidden/>
+    <w:unhideWhenUsed/>
+    <w:rsid w:val="002D163B"/>
+    <w:rPr>
+      <w:color w:val="954F72" w:themeColor="followedHyperlink"/>
+      <w:u w:val="single"/>
+    </w:rPr>
+  </w:style>
+  <w:style w:type="character" w:customStyle="1" w:styleId="Heading3Char">
+    <w:name w:val="Heading 3 Char"/>
+    <w:basedOn w:val="DefaultParagraphFont"/>
+    <w:link w:val="Heading3"/>
+    <w:uiPriority w:val="9"/>
+    <w:semiHidden/>
+    <w:rsid w:val="004D64BB"/>
+    <w:rPr>
+      <w:rFonts w:asciiTheme="majorHAnsi" w:eastAsiaTheme="majorEastAsia" w:hAnsiTheme="majorHAnsi" w:cstheme="majorBidi"/>
+      <w:color w:val="1F3763" w:themeColor="accent1" w:themeShade="7F"/>
+      <w:sz w:val="24"/>
+      <w:szCs w:val="21"/>
     </w:rPr>
   </w:style>
 </w:styles>

</xml_diff>